<commit_message>
Implemented the Update page event, place dump of record into instance in common method
</commit_message>
<xml_diff>
--- a/Class Demo UX document.docx
+++ b/Class Demo UX document.docx
@@ -161,9 +161,11 @@
             <w:tcW w:w="0" w:type="auto"/>
           </w:tcPr>
           <w:p>
+            <w:proofErr w:type="spellStart"/>
             <w:r>
               <w:t>ProductArg</w:t>
             </w:r>
+            <w:proofErr w:type="spellEnd"/>
           </w:p>
         </w:tc>
         <w:tc>
@@ -215,8 +217,6 @@
             <w:r>
               <w:t>Validate using code-behind</w:t>
             </w:r>
-            <w:bookmarkStart w:id="0" w:name="_GoBack"/>
-            <w:bookmarkEnd w:id="0"/>
           </w:p>
         </w:tc>
       </w:tr>
@@ -236,9 +236,11 @@
             <w:tcW w:w="0" w:type="auto"/>
           </w:tcPr>
           <w:p>
+            <w:proofErr w:type="spellStart"/>
             <w:r>
               <w:t>SearchProduct</w:t>
             </w:r>
+            <w:proofErr w:type="spellEnd"/>
           </w:p>
         </w:tc>
         <w:tc>
@@ -272,38 +274,72 @@
             <w:tcW w:w="0" w:type="auto"/>
           </w:tcPr>
           <w:p>
-            <w:r>
-              <w:t>CausesValidation false</w:t>
-            </w:r>
-          </w:p>
-        </w:tc>
-        <w:tc>
-          <w:tcPr>
-            <w:tcW w:w="0" w:type="auto"/>
-          </w:tcPr>
-          <w:p>
-            <w:r>
-              <w:t>Wired ODS to GridView</w:t>
-            </w:r>
-          </w:p>
-          <w:p>
-            <w:r>
-              <w:t>Uses ProductArg as input</w:t>
-            </w:r>
-          </w:p>
-          <w:p>
-            <w:pPr>
-              <w:rPr>
-                <w:b/>
-                <w:bCs/>
-              </w:rPr>
-            </w:pPr>
-            <w:r>
-              <w:rPr>
-                <w:b/>
-                <w:bCs/>
-              </w:rPr>
-              <w:t>List&lt;Product&gt; Product_FindByPartialName(string)</w:t>
+            <w:proofErr w:type="spellStart"/>
+            <w:r>
+              <w:t>CausesValidation</w:t>
+            </w:r>
+            <w:proofErr w:type="spellEnd"/>
+            <w:r>
+              <w:t xml:space="preserve"> false</w:t>
+            </w:r>
+          </w:p>
+        </w:tc>
+        <w:tc>
+          <w:tcPr>
+            <w:tcW w:w="0" w:type="auto"/>
+          </w:tcPr>
+          <w:p>
+            <w:r>
+              <w:t xml:space="preserve">Wired ODS to </w:t>
+            </w:r>
+            <w:proofErr w:type="spellStart"/>
+            <w:r>
+              <w:t>GridView</w:t>
+            </w:r>
+            <w:proofErr w:type="spellEnd"/>
+          </w:p>
+          <w:p>
+            <w:r>
+              <w:t xml:space="preserve">Uses </w:t>
+            </w:r>
+            <w:proofErr w:type="spellStart"/>
+            <w:r>
+              <w:t>ProductArg</w:t>
+            </w:r>
+            <w:proofErr w:type="spellEnd"/>
+            <w:r>
+              <w:t xml:space="preserve"> as input</w:t>
+            </w:r>
+          </w:p>
+          <w:p>
+            <w:pPr>
+              <w:rPr>
+                <w:b/>
+                <w:bCs/>
+              </w:rPr>
+            </w:pPr>
+            <w:r>
+              <w:rPr>
+                <w:b/>
+                <w:bCs/>
+              </w:rPr>
+              <w:t xml:space="preserve">List&lt;Product&gt; </w:t>
+            </w:r>
+            <w:proofErr w:type="spellStart"/>
+            <w:r>
+              <w:rPr>
+                <w:b/>
+                <w:bCs/>
+              </w:rPr>
+              <w:t>Product_FindByPartialName</w:t>
+            </w:r>
+            <w:proofErr w:type="spellEnd"/>
+            <w:r>
+              <w:rPr>
+                <w:b/>
+                <w:bCs/>
+              </w:rPr>
+              <w:t>(string)</w:t>
             </w:r>
           </w:p>
         </w:tc>
@@ -324,9 +360,11 @@
             <w:tcW w:w="0" w:type="auto"/>
           </w:tcPr>
           <w:p>
+            <w:proofErr w:type="spellStart"/>
             <w:r>
               <w:t>ProductList</w:t>
             </w:r>
+            <w:proofErr w:type="spellEnd"/>
           </w:p>
         </w:tc>
         <w:tc>
@@ -376,8 +414,13 @@
             </w:r>
           </w:p>
           <w:p>
-            <w:r>
-              <w:t>Dropdownlist load is ODS</w:t>
+            <w:proofErr w:type="spellStart"/>
+            <w:r>
+              <w:t>Dropdownlist</w:t>
+            </w:r>
+            <w:proofErr w:type="spellEnd"/>
+            <w:r>
+              <w:t xml:space="preserve"> load is ODS</w:t>
             </w:r>
           </w:p>
           <w:p>
@@ -439,8 +482,13 @@
             <w:tcW w:w="0" w:type="auto"/>
           </w:tcPr>
           <w:p>
-            <w:r>
-              <w:t>CausesValidation false</w:t>
+            <w:proofErr w:type="spellStart"/>
+            <w:r>
+              <w:t>CausesValidation</w:t>
+            </w:r>
+            <w:proofErr w:type="spellEnd"/>
+            <w:r>
+              <w:t xml:space="preserve"> false</w:t>
             </w:r>
           </w:p>
         </w:tc>
@@ -465,7 +513,23 @@
                 <w:b/>
                 <w:bCs/>
               </w:rPr>
-              <w:t>Product Product_Find(int)</w:t>
+              <w:t xml:space="preserve">Product </w:t>
+            </w:r>
+            <w:proofErr w:type="spellStart"/>
+            <w:r>
+              <w:rPr>
+                <w:b/>
+                <w:bCs/>
+              </w:rPr>
+              <w:t>Product_Find</w:t>
+            </w:r>
+            <w:proofErr w:type="spellEnd"/>
+            <w:r>
+              <w:rPr>
+                <w:b/>
+                <w:bCs/>
+              </w:rPr>
+              <w:t>(int)</w:t>
             </w:r>
           </w:p>
         </w:tc>
@@ -486,9 +550,11 @@
             <w:tcW w:w="0" w:type="auto"/>
           </w:tcPr>
           <w:p>
+            <w:proofErr w:type="spellStart"/>
             <w:r>
               <w:t>CategoryGVList</w:t>
             </w:r>
+            <w:proofErr w:type="spellEnd"/>
           </w:p>
         </w:tc>
         <w:tc>
@@ -545,10 +611,44 @@
                 <w:bCs/>
               </w:rPr>
               <w:lastRenderedPageBreak/>
-              <w:t>List&lt;Category&gt; Category_List()</w:t>
-            </w:r>
-          </w:p>
-        </w:tc>
+              <w:t xml:space="preserve">List&lt;Category&gt; </w:t>
+            </w:r>
+            <w:proofErr w:type="spellStart"/>
+            <w:r>
+              <w:rPr>
+                <w:b/>
+                <w:bCs/>
+              </w:rPr>
+              <w:t>Category_</w:t>
+            </w:r>
+            <w:proofErr w:type="gramStart"/>
+            <w:r>
+              <w:rPr>
+                <w:b/>
+                <w:bCs/>
+              </w:rPr>
+              <w:t>List</w:t>
+            </w:r>
+            <w:proofErr w:type="spellEnd"/>
+            <w:r>
+              <w:rPr>
+                <w:b/>
+                <w:bCs/>
+              </w:rPr>
+              <w:t>(</w:t>
+            </w:r>
+            <w:proofErr w:type="gramEnd"/>
+            <w:r>
+              <w:rPr>
+                <w:b/>
+                <w:bCs/>
+              </w:rPr>
+              <w:t>)</w:t>
+            </w:r>
+          </w:p>
+        </w:tc>
+        <w:bookmarkStart w:id="0" w:name="_GoBack"/>
+        <w:bookmarkEnd w:id="0"/>
       </w:tr>
       <w:tr>
         <w:tc>
@@ -633,9 +733,11 @@
             <w:tcW w:w="0" w:type="auto"/>
           </w:tcPr>
           <w:p>
+            <w:proofErr w:type="spellStart"/>
             <w:r>
               <w:t>ProductID</w:t>
             </w:r>
+            <w:proofErr w:type="spellEnd"/>
           </w:p>
         </w:tc>
         <w:tc>
@@ -659,9 +761,11 @@
             <w:pPr>
               <w:jc w:val="center"/>
             </w:pPr>
+            <w:proofErr w:type="gramStart"/>
             <w:r>
               <w:t>U,D</w:t>
             </w:r>
+            <w:proofErr w:type="gramEnd"/>
           </w:p>
         </w:tc>
         <w:tc>
@@ -723,9 +827,11 @@
             <w:pPr>
               <w:jc w:val="center"/>
             </w:pPr>
+            <w:proofErr w:type="gramStart"/>
             <w:r>
               <w:t>C,U</w:t>
             </w:r>
+            <w:proofErr w:type="gramEnd"/>
           </w:p>
         </w:tc>
         <w:tc>
@@ -761,9 +867,11 @@
             <w:tcW w:w="0" w:type="auto"/>
           </w:tcPr>
           <w:p>
+            <w:proofErr w:type="spellStart"/>
             <w:r>
               <w:t>CategoryList</w:t>
             </w:r>
+            <w:proofErr w:type="spellEnd"/>
           </w:p>
         </w:tc>
         <w:tc>
@@ -787,9 +895,11 @@
             <w:pPr>
               <w:jc w:val="center"/>
             </w:pPr>
+            <w:proofErr w:type="gramStart"/>
             <w:r>
               <w:t>C,U</w:t>
             </w:r>
+            <w:proofErr w:type="gramEnd"/>
           </w:p>
         </w:tc>
         <w:tc>
@@ -818,7 +928,39 @@
                 <w:b/>
                 <w:bCs/>
               </w:rPr>
-              <w:t>List&lt;Category&gt; Category_List()</w:t>
+              <w:t xml:space="preserve">List&lt;Category&gt; </w:t>
+            </w:r>
+            <w:proofErr w:type="spellStart"/>
+            <w:r>
+              <w:rPr>
+                <w:b/>
+                <w:bCs/>
+              </w:rPr>
+              <w:t>Category_</w:t>
+            </w:r>
+            <w:proofErr w:type="gramStart"/>
+            <w:r>
+              <w:rPr>
+                <w:b/>
+                <w:bCs/>
+              </w:rPr>
+              <w:t>List</w:t>
+            </w:r>
+            <w:proofErr w:type="spellEnd"/>
+            <w:r>
+              <w:rPr>
+                <w:b/>
+                <w:bCs/>
+              </w:rPr>
+              <w:t>(</w:t>
+            </w:r>
+            <w:proofErr w:type="gramEnd"/>
+            <w:r>
+              <w:rPr>
+                <w:b/>
+                <w:bCs/>
+              </w:rPr>
+              <w:t>)</w:t>
             </w:r>
           </w:p>
           <w:p>
@@ -844,9 +986,11 @@
             <w:tcW w:w="0" w:type="auto"/>
           </w:tcPr>
           <w:p>
+            <w:proofErr w:type="spellStart"/>
             <w:r>
               <w:t>SupplierList</w:t>
             </w:r>
+            <w:proofErr w:type="spellEnd"/>
           </w:p>
         </w:tc>
         <w:tc>
@@ -870,9 +1014,11 @@
             <w:pPr>
               <w:jc w:val="center"/>
             </w:pPr>
+            <w:proofErr w:type="gramStart"/>
             <w:r>
               <w:t>C,U</w:t>
             </w:r>
+            <w:proofErr w:type="gramEnd"/>
           </w:p>
         </w:tc>
         <w:tc>
@@ -917,6 +1063,7 @@
               </w:rPr>
               <w:t xml:space="preserve">&gt; </w:t>
             </w:r>
+            <w:proofErr w:type="spellStart"/>
             <w:r>
               <w:rPr>
                 <w:b/>
@@ -929,7 +1076,31 @@
                 <w:b/>
                 <w:bCs/>
               </w:rPr>
-              <w:t>_List()</w:t>
+              <w:t>_</w:t>
+            </w:r>
+            <w:proofErr w:type="gramStart"/>
+            <w:r>
+              <w:rPr>
+                <w:b/>
+                <w:bCs/>
+              </w:rPr>
+              <w:t>List</w:t>
+            </w:r>
+            <w:proofErr w:type="spellEnd"/>
+            <w:r>
+              <w:rPr>
+                <w:b/>
+                <w:bCs/>
+              </w:rPr>
+              <w:t>(</w:t>
+            </w:r>
+            <w:proofErr w:type="gramEnd"/>
+            <w:r>
+              <w:rPr>
+                <w:b/>
+                <w:bCs/>
+              </w:rPr>
+              <w:t>)</w:t>
             </w:r>
           </w:p>
           <w:p>
@@ -955,9 +1126,11 @@
             <w:tcW w:w="0" w:type="auto"/>
           </w:tcPr>
           <w:p>
+            <w:proofErr w:type="spellStart"/>
             <w:r>
               <w:t>QuantityPerUnit</w:t>
             </w:r>
+            <w:proofErr w:type="spellEnd"/>
           </w:p>
         </w:tc>
         <w:tc>
@@ -981,9 +1154,11 @@
             <w:pPr>
               <w:jc w:val="center"/>
             </w:pPr>
+            <w:proofErr w:type="gramStart"/>
             <w:r>
               <w:t>C,U</w:t>
             </w:r>
+            <w:proofErr w:type="gramEnd"/>
           </w:p>
         </w:tc>
         <w:tc>
@@ -1019,9 +1194,11 @@
             <w:tcW w:w="0" w:type="auto"/>
           </w:tcPr>
           <w:p>
+            <w:proofErr w:type="spellStart"/>
             <w:r>
               <w:t>UnitPrice</w:t>
             </w:r>
+            <w:proofErr w:type="spellEnd"/>
           </w:p>
         </w:tc>
         <w:tc>
@@ -1045,9 +1222,11 @@
             <w:pPr>
               <w:jc w:val="center"/>
             </w:pPr>
+            <w:proofErr w:type="gramStart"/>
             <w:r>
               <w:t>C,U</w:t>
             </w:r>
+            <w:proofErr w:type="gramEnd"/>
           </w:p>
         </w:tc>
         <w:tc>
@@ -1087,9 +1266,11 @@
             <w:tcW w:w="0" w:type="auto"/>
           </w:tcPr>
           <w:p>
+            <w:proofErr w:type="spellStart"/>
             <w:r>
               <w:t>UnitsInStock</w:t>
             </w:r>
+            <w:proofErr w:type="spellEnd"/>
           </w:p>
         </w:tc>
         <w:tc>
@@ -1113,9 +1294,11 @@
             <w:pPr>
               <w:jc w:val="center"/>
             </w:pPr>
+            <w:proofErr w:type="gramStart"/>
             <w:r>
               <w:t>C,U</w:t>
             </w:r>
+            <w:proofErr w:type="gramEnd"/>
           </w:p>
         </w:tc>
         <w:tc>
@@ -1155,9 +1338,11 @@
             <w:tcW w:w="0" w:type="auto"/>
           </w:tcPr>
           <w:p>
+            <w:proofErr w:type="spellStart"/>
             <w:r>
               <w:t>UnitsOnOrder</w:t>
             </w:r>
+            <w:proofErr w:type="spellEnd"/>
           </w:p>
         </w:tc>
         <w:tc>
@@ -1181,9 +1366,11 @@
             <w:pPr>
               <w:jc w:val="center"/>
             </w:pPr>
+            <w:proofErr w:type="gramStart"/>
             <w:r>
               <w:t>C,U</w:t>
             </w:r>
+            <w:proofErr w:type="gramEnd"/>
           </w:p>
         </w:tc>
         <w:tc>
@@ -1223,9 +1410,11 @@
             <w:tcW w:w="0" w:type="auto"/>
           </w:tcPr>
           <w:p>
+            <w:proofErr w:type="spellStart"/>
             <w:r>
               <w:t>ReorderLevel</w:t>
             </w:r>
+            <w:proofErr w:type="spellEnd"/>
           </w:p>
         </w:tc>
         <w:tc>
@@ -1249,9 +1438,11 @@
             <w:pPr>
               <w:jc w:val="center"/>
             </w:pPr>
+            <w:proofErr w:type="gramStart"/>
             <w:r>
               <w:t>C,U</w:t>
             </w:r>
+            <w:proofErr w:type="gramEnd"/>
           </w:p>
         </w:tc>
         <w:tc>
@@ -1414,7 +1605,39 @@
                 <w:b/>
                 <w:bCs/>
               </w:rPr>
-              <w:t>Int Product_Add(Product)</w:t>
+              <w:t xml:space="preserve">Int </w:t>
+            </w:r>
+            <w:proofErr w:type="spellStart"/>
+            <w:r>
+              <w:rPr>
+                <w:b/>
+                <w:bCs/>
+              </w:rPr>
+              <w:t>Product_</w:t>
+            </w:r>
+            <w:proofErr w:type="gramStart"/>
+            <w:r>
+              <w:rPr>
+                <w:b/>
+                <w:bCs/>
+              </w:rPr>
+              <w:t>Add</w:t>
+            </w:r>
+            <w:proofErr w:type="spellEnd"/>
+            <w:r>
+              <w:rPr>
+                <w:b/>
+                <w:bCs/>
+              </w:rPr>
+              <w:t>(</w:t>
+            </w:r>
+            <w:proofErr w:type="gramEnd"/>
+            <w:r>
+              <w:rPr>
+                <w:b/>
+                <w:bCs/>
+              </w:rPr>
+              <w:t>Product)</w:t>
             </w:r>
           </w:p>
           <w:p>
@@ -1425,6 +1648,11 @@
           <w:p>
             <w:r>
               <w:t>Refresh 7</w:t>
+            </w:r>
+          </w:p>
+          <w:p>
+            <w:r>
+              <w:t>appropriate msg</w:t>
             </w:r>
           </w:p>
         </w:tc>
@@ -1493,6 +1721,11 @@
           </w:p>
           <w:p>
             <w:r>
+              <w:t>Productid must be present</w:t>
+            </w:r>
+          </w:p>
+          <w:p>
+            <w:r>
               <w:t>Load to entity instance</w:t>
             </w:r>
           </w:p>
@@ -1508,8 +1741,17 @@
                 <w:b/>
                 <w:bCs/>
               </w:rPr>
-              <w:t>Int Product_</w:t>
-            </w:r>
+              <w:t xml:space="preserve">Int </w:t>
+            </w:r>
+            <w:proofErr w:type="spellStart"/>
+            <w:r>
+              <w:rPr>
+                <w:b/>
+                <w:bCs/>
+              </w:rPr>
+              <w:t>Product_</w:t>
+            </w:r>
+            <w:proofErr w:type="gramStart"/>
             <w:r>
               <w:rPr>
                 <w:b/>
@@ -1517,17 +1759,31 @@
               </w:rPr>
               <w:t>Update</w:t>
             </w:r>
-            <w:r>
-              <w:rPr>
-                <w:b/>
-                <w:bCs/>
-              </w:rPr>
-              <w:t>(Product)</w:t>
+            <w:proofErr w:type="spellEnd"/>
+            <w:r>
+              <w:rPr>
+                <w:b/>
+                <w:bCs/>
+              </w:rPr>
+              <w:t>(</w:t>
+            </w:r>
+            <w:proofErr w:type="gramEnd"/>
+            <w:r>
+              <w:rPr>
+                <w:b/>
+                <w:bCs/>
+              </w:rPr>
+              <w:t>Product)</w:t>
             </w:r>
           </w:p>
           <w:p>
             <w:r>
               <w:t>Return rows affected</w:t>
+            </w:r>
+          </w:p>
+          <w:p>
+            <w:r>
+              <w:t>Use for appropriate msg</w:t>
             </w:r>
           </w:p>
         </w:tc>
@@ -1584,8 +1840,13 @@
             <w:tcW w:w="0" w:type="auto"/>
           </w:tcPr>
           <w:p>
-            <w:r>
-              <w:t>CausesValidation false</w:t>
+            <w:proofErr w:type="spellStart"/>
+            <w:r>
+              <w:t>CausesValidation</w:t>
+            </w:r>
+            <w:proofErr w:type="spellEnd"/>
+            <w:r>
+              <w:t xml:space="preserve"> false</w:t>
             </w:r>
           </w:p>
         </w:tc>
@@ -1599,18 +1860,31 @@
             </w:r>
           </w:p>
           <w:p>
-            <w:pPr>
-              <w:rPr>
-                <w:b/>
-                <w:bCs/>
-              </w:rPr>
-            </w:pPr>
-            <w:r>
-              <w:rPr>
-                <w:b/>
-                <w:bCs/>
-              </w:rPr>
-              <w:t>Int Product_</w:t>
+            <w:r>
+              <w:t>Productid must be present</w:t>
+            </w:r>
+          </w:p>
+          <w:p>
+            <w:pPr>
+              <w:rPr>
+                <w:b/>
+                <w:bCs/>
+              </w:rPr>
+            </w:pPr>
+            <w:r>
+              <w:rPr>
+                <w:b/>
+                <w:bCs/>
+              </w:rPr>
+              <w:t xml:space="preserve">Int </w:t>
+            </w:r>
+            <w:proofErr w:type="spellStart"/>
+            <w:r>
+              <w:rPr>
+                <w:b/>
+                <w:bCs/>
+              </w:rPr>
+              <w:t>Product_</w:t>
             </w:r>
             <w:r>
               <w:rPr>
@@ -1619,6 +1893,7 @@
               </w:rPr>
               <w:t>Discontinue</w:t>
             </w:r>
+            <w:proofErr w:type="spellEnd"/>
             <w:r>
               <w:rPr>
                 <w:b/>
@@ -1649,6 +1924,11 @@
           <w:p>
             <w:r>
               <w:t>Return rows affected</w:t>
+            </w:r>
+          </w:p>
+          <w:p>
+            <w:r>
+              <w:t>Use for appropriate msg</w:t>
             </w:r>
           </w:p>
           <w:p>

</xml_diff>